<commit_message>
Bugfix: Fixed header not appearing on export
</commit_message>
<xml_diff>
--- a/pso-docx-ant/src/test/export/cases/table-inside-table/word-export-template.docx
+++ b/pso-docx-ant/src/test/export/cases/table-inside-table/word-export-template.docx
@@ -97,7 +97,8 @@
       <w:pPr>
         <w:pStyle w:val="BodyText"/>
         <w:sectPr>
-          <w:footerReference w:type="default" r:id="rId11"/>
+          <w:headerReference w:type="default" r:id="rId11"/>
+          <w:footerReference w:type="default" r:id="rId12"/>
           <w:pgSz w:w="11906" w:h="16838" w:code="9"/>
           <w:pgMar w:top="1440" w:right="1440" w:bottom="1440" w:left="1440" w:header="720" w:footer="720" w:gutter="0"/>
           <w:pgNumType w:fmt="lowerRoman" w:start="1"/>
@@ -1053,13 +1054,7 @@
         <w:rPr>
           <w:rStyle w:val="PSRefCaption"/>
         </w:rPr>
-        <w:t>caption</w:t>
-      </w:r>
-      <w:r>
-        <w:rPr>
-          <w:rStyle w:val="PSRefCaption"/>
-        </w:rPr>
-        <w:t xml:space="preserve"> reference</w:t>
+        <w:t>caption reference</w:t>
       </w:r>
       <w:r>
         <w:rPr>
@@ -2170,7 +2165,8 @@
     <w:p>
       <w:pPr>
         <w:sectPr>
-          <w:footerReference w:type="default" r:id="rId12"/>
+          <w:headerReference w:type="default" r:id="rId13"/>
+          <w:footerReference w:type="default" r:id="rId14"/>
           <w:pgSz w:w="11906" w:h="16838" w:code="9"/>
           <w:pgMar w:top="1440" w:right="1440" w:bottom="1440" w:left="1440" w:header="720" w:footer="720" w:gutter="0"/>
           <w:pgNumType w:start="1"/>
@@ -2195,6 +2191,8 @@
       </w:r>
     </w:p>
     <w:sectPr>
+      <w:headerReference w:type="default" r:id="rId15"/>
+      <w:footerReference w:type="default" r:id="rId16"/>
       <w:pgSz w:w="16838" w:h="11906" w:orient="landscape" w:code="9"/>
       <w:pgMar w:top="1440" w:right="1440" w:bottom="1440" w:left="1440" w:header="720" w:footer="720" w:gutter="0"/>
       <w:cols w:space="720"/>
@@ -2384,6 +2382,72 @@
   <w:sdt>
     <w:sdtPr>
       <w:id w:val="-863745327"/>
+      <w:docPartObj>
+        <w:docPartGallery w:val="Page Numbers (Bottom of Page)"/>
+        <w:docPartUnique/>
+      </w:docPartObj>
+    </w:sdtPr>
+    <w:sdtEndPr>
+      <w:rPr>
+        <w:noProof/>
+        <w:color w:val="2F5496" w:themeColor="accent1" w:themeShade="BF"/>
+      </w:rPr>
+    </w:sdtEndPr>
+    <w:sdtContent>
+      <w:p>
+        <w:pPr>
+          <w:pStyle w:val="Footer"/>
+          <w:pBdr>
+            <w:top w:val="single" w:sz="4" w:space="1" w:color="1F3864" w:themeColor="accent1" w:themeShade="80"/>
+          </w:pBdr>
+          <w:jc w:val="right"/>
+          <w:rPr>
+            <w:color w:val="2F5496" w:themeColor="accent1" w:themeShade="BF"/>
+          </w:rPr>
+        </w:pPr>
+        <w:r>
+          <w:t xml:space="preserve">Version: </w:t>
+        </w:r>
+        <w:fldSimple w:instr=" DOCPROPERTY  Version  \* MERGEFORMAT ">
+          <w:r>
+            <w:t>current</w:t>
+          </w:r>
+        </w:fldSimple>
+        <w:r>
+          <w:ptab w:relativeTo="margin" w:alignment="right" w:leader="none"/>
+        </w:r>
+        <w:r>
+          <w:fldChar w:fldCharType="begin"/>
+        </w:r>
+        <w:r>
+          <w:instrText xml:space="preserve"> PAGE   \* MERGEFORMAT </w:instrText>
+        </w:r>
+        <w:r>
+          <w:fldChar w:fldCharType="separate"/>
+        </w:r>
+        <w:r>
+          <w:rPr>
+            <w:noProof/>
+          </w:rPr>
+          <w:t>1</w:t>
+        </w:r>
+        <w:r>
+          <w:rPr>
+            <w:noProof/>
+          </w:rPr>
+          <w:fldChar w:fldCharType="end"/>
+        </w:r>
+      </w:p>
+    </w:sdtContent>
+  </w:sdt>
+</w:ftr>
+</file>
+
+<file path=word/footer4.xml><?xml version="1.0" encoding="utf-8"?>
+<w:ftr xmlns:wpc="http://schemas.microsoft.com/office/word/2010/wordprocessingCanvas" xmlns:cx="http://schemas.microsoft.com/office/drawing/2014/chartex" xmlns:cx1="http://schemas.microsoft.com/office/drawing/2015/9/8/chartex" xmlns:cx2="http://schemas.microsoft.com/office/drawing/2015/10/21/chartex" xmlns:cx3="http://schemas.microsoft.com/office/drawing/2016/5/9/chartex" xmlns:cx4="http://schemas.microsoft.com/office/drawing/2016/5/10/chartex" xmlns:cx5="http://schemas.microsoft.com/office/drawing/2016/5/11/chartex" xmlns:cx6="http://schemas.microsoft.com/office/drawing/2016/5/12/chartex" xmlns:cx7="http://schemas.microsoft.com/office/drawing/2016/5/13/chartex" xmlns:cx8="http://schemas.microsoft.com/office/drawing/2016/5/14/chartex" xmlns:mc="http://schemas.openxmlformats.org/markup-compatibility/2006" xmlns:aink="http://schemas.microsoft.com/office/drawing/2016/ink" xmlns:am3d="http://schemas.microsoft.com/office/drawing/2017/model3d" xmlns:o="urn:schemas-microsoft-com:office:office" xmlns:oel="http://schemas.microsoft.com/office/2019/extlst" xmlns:r="http://schemas.openxmlformats.org/officeDocument/2006/relationships" xmlns:m="http://schemas.openxmlformats.org/officeDocument/2006/math" xmlns:v="urn:schemas-microsoft-com:vml" xmlns:wp14="http://schemas.microsoft.com/office/word/2010/wordprocessingDrawing" xmlns:wp="http://schemas.openxmlformats.org/drawingml/2006/wordprocessingDrawing" xmlns:w10="urn:schemas-microsoft-com:office:word" xmlns:w="http://schemas.openxmlformats.org/wordprocessingml/2006/main" xmlns:w14="http://schemas.microsoft.com/office/word/2010/wordml" xmlns:w15="http://schemas.microsoft.com/office/word/2012/wordml" xmlns:w16cex="http://schemas.microsoft.com/office/word/2018/wordml/cex" xmlns:w16cid="http://schemas.microsoft.com/office/word/2016/wordml/cid" xmlns:w16="http://schemas.microsoft.com/office/word/2018/wordml" xmlns:w16du="http://schemas.microsoft.com/office/word/2023/wordml/word16du" xmlns:w16sdtdh="http://schemas.microsoft.com/office/word/2020/wordml/sdtdatahash" xmlns:w16sdtfl="http://schemas.microsoft.com/office/word/2024/wordml/sdtformatlock" xmlns:w16se="http://schemas.microsoft.com/office/word/2015/wordml/symex" xmlns:wpg="http://schemas.microsoft.com/office/word/2010/wordprocessingGroup" xmlns:wpi="http://schemas.microsoft.com/office/word/2010/wordprocessingInk" xmlns:wne="http://schemas.microsoft.com/office/word/2006/wordml" xmlns:wps="http://schemas.microsoft.com/office/word/2010/wordprocessingShape" mc:Ignorable="w14 w15 w16se w16cid w16 w16cex w16sdtdh w16sdtfl w16du wp14">
+  <w:sdt>
+    <w:sdtPr>
+      <w:id w:val="772751334"/>
       <w:docPartObj>
         <w:docPartGallery w:val="Page Numbers (Bottom of Page)"/>
         <w:docPartUnique/>
@@ -2609,6 +2673,120 @@
     <w:pPr>
       <w:pStyle w:val="Header"/>
     </w:pPr>
+  </w:p>
+</w:hdr>
+</file>
+
+<file path=word/header3.xml><?xml version="1.0" encoding="utf-8"?>
+<w:hdr xmlns:wpc="http://schemas.microsoft.com/office/word/2010/wordprocessingCanvas" xmlns:cx="http://schemas.microsoft.com/office/drawing/2014/chartex" xmlns:cx1="http://schemas.microsoft.com/office/drawing/2015/9/8/chartex" xmlns:cx2="http://schemas.microsoft.com/office/drawing/2015/10/21/chartex" xmlns:cx3="http://schemas.microsoft.com/office/drawing/2016/5/9/chartex" xmlns:cx4="http://schemas.microsoft.com/office/drawing/2016/5/10/chartex" xmlns:cx5="http://schemas.microsoft.com/office/drawing/2016/5/11/chartex" xmlns:cx6="http://schemas.microsoft.com/office/drawing/2016/5/12/chartex" xmlns:cx7="http://schemas.microsoft.com/office/drawing/2016/5/13/chartex" xmlns:cx8="http://schemas.microsoft.com/office/drawing/2016/5/14/chartex" xmlns:mc="http://schemas.openxmlformats.org/markup-compatibility/2006" xmlns:aink="http://schemas.microsoft.com/office/drawing/2016/ink" xmlns:am3d="http://schemas.microsoft.com/office/drawing/2017/model3d" xmlns:o="urn:schemas-microsoft-com:office:office" xmlns:oel="http://schemas.microsoft.com/office/2019/extlst" xmlns:r="http://schemas.openxmlformats.org/officeDocument/2006/relationships" xmlns:m="http://schemas.openxmlformats.org/officeDocument/2006/math" xmlns:v="urn:schemas-microsoft-com:vml" xmlns:wp14="http://schemas.microsoft.com/office/word/2010/wordprocessingDrawing" xmlns:wp="http://schemas.openxmlformats.org/drawingml/2006/wordprocessingDrawing" xmlns:w10="urn:schemas-microsoft-com:office:word" xmlns:w="http://schemas.openxmlformats.org/wordprocessingml/2006/main" xmlns:w14="http://schemas.microsoft.com/office/word/2010/wordml" xmlns:w15="http://schemas.microsoft.com/office/word/2012/wordml" xmlns:w16cex="http://schemas.microsoft.com/office/word/2018/wordml/cex" xmlns:w16cid="http://schemas.microsoft.com/office/word/2016/wordml/cid" xmlns:w16="http://schemas.microsoft.com/office/word/2018/wordml" xmlns:w16du="http://schemas.microsoft.com/office/word/2023/wordml/word16du" xmlns:w16sdtdh="http://schemas.microsoft.com/office/word/2020/wordml/sdtdatahash" xmlns:w16sdtfl="http://schemas.microsoft.com/office/word/2024/wordml/sdtformatlock" xmlns:w16se="http://schemas.microsoft.com/office/word/2015/wordml/symex" xmlns:wpg="http://schemas.microsoft.com/office/word/2010/wordprocessingGroup" xmlns:wpi="http://schemas.microsoft.com/office/word/2010/wordprocessingInk" xmlns:wne="http://schemas.microsoft.com/office/word/2006/wordml" xmlns:wps="http://schemas.microsoft.com/office/word/2010/wordprocessingShape" mc:Ignorable="w14 w15 w16se w16cid w16 w16cex w16sdtdh w16sdtfl w16du wp14">
+  <w:p>
+    <w:pPr>
+      <w:pStyle w:val="Header"/>
+      <w:pBdr>
+        <w:bottom w:val="single" w:sz="4" w:space="1" w:color="1F3864" w:themeColor="accent1" w:themeShade="80"/>
+      </w:pBdr>
+    </w:pPr>
+    <w:sdt>
+      <w:sdtPr>
+        <w:rPr>
+          <w:color w:val="1F3864" w:themeColor="accent1" w:themeShade="80"/>
+        </w:rPr>
+        <w:alias w:val="Title"/>
+        <w:tag w:val=""/>
+        <w:id w:val="1953516798"/>
+        <w:dataBinding w:prefixMappings="xmlns:ns0='http://purl.org/dc/elements/1.1/' xmlns:ns1='http://schemas.openxmlformats.org/package/2006/metadata/core-properties' " w:xpath="/ns1:coreProperties[1]/ns0:title[1]" w:storeItemID="{6C3C8BC8-F283-45AE-878A-BAB7291924A1}"/>
+        <w:text/>
+      </w:sdtPr>
+      <w:sdtEndPr>
+        <w:rPr>
+          <w:color w:val="auto"/>
+        </w:rPr>
+      </w:sdtEndPr>
+      <w:sdtContent>
+        <w:r>
+          <w:rPr>
+            <w:color w:val="1F3864" w:themeColor="accent1" w:themeShade="80"/>
+          </w:rPr>
+          <w:t>[Document title - property]</w:t>
+        </w:r>
+      </w:sdtContent>
+    </w:sdt>
+  </w:p>
+</w:hdr>
+</file>
+
+<file path=word/header4.xml><?xml version="1.0" encoding="utf-8"?>
+<w:hdr xmlns:wpc="http://schemas.microsoft.com/office/word/2010/wordprocessingCanvas" xmlns:cx="http://schemas.microsoft.com/office/drawing/2014/chartex" xmlns:cx1="http://schemas.microsoft.com/office/drawing/2015/9/8/chartex" xmlns:cx2="http://schemas.microsoft.com/office/drawing/2015/10/21/chartex" xmlns:cx3="http://schemas.microsoft.com/office/drawing/2016/5/9/chartex" xmlns:cx4="http://schemas.microsoft.com/office/drawing/2016/5/10/chartex" xmlns:cx5="http://schemas.microsoft.com/office/drawing/2016/5/11/chartex" xmlns:cx6="http://schemas.microsoft.com/office/drawing/2016/5/12/chartex" xmlns:cx7="http://schemas.microsoft.com/office/drawing/2016/5/13/chartex" xmlns:cx8="http://schemas.microsoft.com/office/drawing/2016/5/14/chartex" xmlns:mc="http://schemas.openxmlformats.org/markup-compatibility/2006" xmlns:aink="http://schemas.microsoft.com/office/drawing/2016/ink" xmlns:am3d="http://schemas.microsoft.com/office/drawing/2017/model3d" xmlns:o="urn:schemas-microsoft-com:office:office" xmlns:oel="http://schemas.microsoft.com/office/2019/extlst" xmlns:r="http://schemas.openxmlformats.org/officeDocument/2006/relationships" xmlns:m="http://schemas.openxmlformats.org/officeDocument/2006/math" xmlns:v="urn:schemas-microsoft-com:vml" xmlns:wp14="http://schemas.microsoft.com/office/word/2010/wordprocessingDrawing" xmlns:wp="http://schemas.openxmlformats.org/drawingml/2006/wordprocessingDrawing" xmlns:w10="urn:schemas-microsoft-com:office:word" xmlns:w="http://schemas.openxmlformats.org/wordprocessingml/2006/main" xmlns:w14="http://schemas.microsoft.com/office/word/2010/wordml" xmlns:w15="http://schemas.microsoft.com/office/word/2012/wordml" xmlns:w16cex="http://schemas.microsoft.com/office/word/2018/wordml/cex" xmlns:w16cid="http://schemas.microsoft.com/office/word/2016/wordml/cid" xmlns:w16="http://schemas.microsoft.com/office/word/2018/wordml" xmlns:w16du="http://schemas.microsoft.com/office/word/2023/wordml/word16du" xmlns:w16sdtdh="http://schemas.microsoft.com/office/word/2020/wordml/sdtdatahash" xmlns:w16sdtfl="http://schemas.microsoft.com/office/word/2024/wordml/sdtformatlock" xmlns:w16se="http://schemas.microsoft.com/office/word/2015/wordml/symex" xmlns:wpg="http://schemas.microsoft.com/office/word/2010/wordprocessingGroup" xmlns:wpi="http://schemas.microsoft.com/office/word/2010/wordprocessingInk" xmlns:wne="http://schemas.microsoft.com/office/word/2006/wordml" xmlns:wps="http://schemas.microsoft.com/office/word/2010/wordprocessingShape" mc:Ignorable="w14 w15 w16se w16cid w16 w16cex w16sdtdh w16sdtfl w16du wp14">
+  <w:p>
+    <w:pPr>
+      <w:pStyle w:val="Header"/>
+      <w:pBdr>
+        <w:bottom w:val="single" w:sz="4" w:space="1" w:color="1F3864" w:themeColor="accent1" w:themeShade="80"/>
+      </w:pBdr>
+    </w:pPr>
+    <w:sdt>
+      <w:sdtPr>
+        <w:rPr>
+          <w:color w:val="1F3864" w:themeColor="accent1" w:themeShade="80"/>
+        </w:rPr>
+        <w:alias w:val="Title"/>
+        <w:tag w:val=""/>
+        <w:id w:val="-14235184"/>
+        <w:dataBinding w:prefixMappings="xmlns:ns0='http://purl.org/dc/elements/1.1/' xmlns:ns1='http://schemas.openxmlformats.org/package/2006/metadata/core-properties' " w:xpath="/ns1:coreProperties[1]/ns0:title[1]" w:storeItemID="{6C3C8BC8-F283-45AE-878A-BAB7291924A1}"/>
+        <w:text/>
+      </w:sdtPr>
+      <w:sdtEndPr>
+        <w:rPr>
+          <w:color w:val="auto"/>
+        </w:rPr>
+      </w:sdtEndPr>
+      <w:sdtContent>
+        <w:r>
+          <w:rPr>
+            <w:color w:val="1F3864" w:themeColor="accent1" w:themeShade="80"/>
+          </w:rPr>
+          <w:t>[Document title - property]</w:t>
+        </w:r>
+      </w:sdtContent>
+    </w:sdt>
+  </w:p>
+</w:hdr>
+</file>
+
+<file path=word/header5.xml><?xml version="1.0" encoding="utf-8"?>
+<w:hdr xmlns:wpc="http://schemas.microsoft.com/office/word/2010/wordprocessingCanvas" xmlns:cx="http://schemas.microsoft.com/office/drawing/2014/chartex" xmlns:cx1="http://schemas.microsoft.com/office/drawing/2015/9/8/chartex" xmlns:cx2="http://schemas.microsoft.com/office/drawing/2015/10/21/chartex" xmlns:cx3="http://schemas.microsoft.com/office/drawing/2016/5/9/chartex" xmlns:cx4="http://schemas.microsoft.com/office/drawing/2016/5/10/chartex" xmlns:cx5="http://schemas.microsoft.com/office/drawing/2016/5/11/chartex" xmlns:cx6="http://schemas.microsoft.com/office/drawing/2016/5/12/chartex" xmlns:cx7="http://schemas.microsoft.com/office/drawing/2016/5/13/chartex" xmlns:cx8="http://schemas.microsoft.com/office/drawing/2016/5/14/chartex" xmlns:mc="http://schemas.openxmlformats.org/markup-compatibility/2006" xmlns:aink="http://schemas.microsoft.com/office/drawing/2016/ink" xmlns:am3d="http://schemas.microsoft.com/office/drawing/2017/model3d" xmlns:o="urn:schemas-microsoft-com:office:office" xmlns:oel="http://schemas.microsoft.com/office/2019/extlst" xmlns:r="http://schemas.openxmlformats.org/officeDocument/2006/relationships" xmlns:m="http://schemas.openxmlformats.org/officeDocument/2006/math" xmlns:v="urn:schemas-microsoft-com:vml" xmlns:wp14="http://schemas.microsoft.com/office/word/2010/wordprocessingDrawing" xmlns:wp="http://schemas.openxmlformats.org/drawingml/2006/wordprocessingDrawing" xmlns:w10="urn:schemas-microsoft-com:office:word" xmlns:w="http://schemas.openxmlformats.org/wordprocessingml/2006/main" xmlns:w14="http://schemas.microsoft.com/office/word/2010/wordml" xmlns:w15="http://schemas.microsoft.com/office/word/2012/wordml" xmlns:w16cex="http://schemas.microsoft.com/office/word/2018/wordml/cex" xmlns:w16cid="http://schemas.microsoft.com/office/word/2016/wordml/cid" xmlns:w16="http://schemas.microsoft.com/office/word/2018/wordml" xmlns:w16du="http://schemas.microsoft.com/office/word/2023/wordml/word16du" xmlns:w16sdtdh="http://schemas.microsoft.com/office/word/2020/wordml/sdtdatahash" xmlns:w16sdtfl="http://schemas.microsoft.com/office/word/2024/wordml/sdtformatlock" xmlns:w16se="http://schemas.microsoft.com/office/word/2015/wordml/symex" xmlns:wpg="http://schemas.microsoft.com/office/word/2010/wordprocessingGroup" xmlns:wpi="http://schemas.microsoft.com/office/word/2010/wordprocessingInk" xmlns:wne="http://schemas.microsoft.com/office/word/2006/wordml" xmlns:wps="http://schemas.microsoft.com/office/word/2010/wordprocessingShape" mc:Ignorable="w14 w15 w16se w16cid w16 w16cex w16sdtdh w16sdtfl w16du wp14">
+  <w:p>
+    <w:pPr>
+      <w:pStyle w:val="Header"/>
+      <w:pBdr>
+        <w:bottom w:val="single" w:sz="4" w:space="1" w:color="1F3864" w:themeColor="accent1" w:themeShade="80"/>
+      </w:pBdr>
+    </w:pPr>
+    <w:sdt>
+      <w:sdtPr>
+        <w:rPr>
+          <w:color w:val="1F3864" w:themeColor="accent1" w:themeShade="80"/>
+        </w:rPr>
+        <w:alias w:val="Title"/>
+        <w:tag w:val=""/>
+        <w:id w:val="-1233763441"/>
+        <w:dataBinding w:prefixMappings="xmlns:ns0='http://purl.org/dc/elements/1.1/' xmlns:ns1='http://schemas.openxmlformats.org/package/2006/metadata/core-properties' " w:xpath="/ns1:coreProperties[1]/ns0:title[1]" w:storeItemID="{6C3C8BC8-F283-45AE-878A-BAB7291924A1}"/>
+        <w:text/>
+      </w:sdtPr>
+      <w:sdtEndPr>
+        <w:rPr>
+          <w:color w:val="auto"/>
+        </w:rPr>
+      </w:sdtEndPr>
+      <w:sdtContent>
+        <w:r>
+          <w:rPr>
+            <w:color w:val="1F3864" w:themeColor="accent1" w:themeShade="80"/>
+          </w:rPr>
+          <w:t>[Document title - property]</w:t>
+        </w:r>
+      </w:sdtContent>
+    </w:sdt>
   </w:p>
 </w:hdr>
 </file>

</xml_diff>